<commit_message>
modification in the document
</commit_message>
<xml_diff>
--- a/Eduardo_Fernández_Aznar 1S2223.docx
+++ b/Eduardo_Fernández_Aznar 1S2223.docx
@@ -990,35 +990,7 @@
                 <w:noProof/>
               </w:rPr>
               <w:tab/>
-              <w:t>Ciclo d</w:t>
-            </w:r>
-            <w:r>
-              <w:rPr>
-                <w:rStyle w:val="Hipervnculo"/>
-                <w:noProof/>
-              </w:rPr>
-              <w:t>e</w:t>
-            </w:r>
-            <w:r>
-              <w:rPr>
-                <w:rStyle w:val="Hipervnculo"/>
-                <w:noProof/>
-              </w:rPr>
-              <w:t xml:space="preserve"> vida del </w:t>
-            </w:r>
-            <w:r>
-              <w:rPr>
-                <w:rStyle w:val="Hipervnculo"/>
-                <w:noProof/>
-              </w:rPr>
-              <w:t>p</w:t>
-            </w:r>
-            <w:r>
-              <w:rPr>
-                <w:rStyle w:val="Hipervnculo"/>
-                <w:noProof/>
-              </w:rPr>
-              <w:t>royecto</w:t>
+              <w:t>Ciclo de vida del proyecto</w:t>
             </w:r>
             <w:r>
               <w:rPr>
@@ -1026,12 +998,6 @@
                 <w:webHidden/>
               </w:rPr>
               <w:tab/>
-            </w:r>
-            <w:r>
-              <w:rPr>
-                <w:noProof/>
-                <w:webHidden/>
-              </w:rPr>
               <w:t>9</w:t>
             </w:r>
           </w:hyperlink>
@@ -1935,10 +1901,7 @@
         <w:instrText xml:space="preserve"> XE "</w:instrText>
       </w:r>
       <w:r>
-        <w:instrText>API:</w:instrText>
-      </w:r>
-      <w:r>
-        <w:instrText>Las API son mecanismos que permiten a dos componentes de software comunicarse entre sí mediante un conjunto de definiciones y protocolos</w:instrText>
+        <w:instrText>API:Las API son mecanismos que permiten a dos componentes de software comunicarse entre sí mediante un conjunto de definiciones y protocolos</w:instrText>
       </w:r>
       <w:r>
         <w:instrText xml:space="preserve">" </w:instrText>
@@ -1995,16 +1958,8 @@
       <w:r>
         <w:instrText xml:space="preserve"> XE "</w:instrText>
       </w:r>
-      <w:proofErr w:type="gramStart"/>
-      <w:r>
-        <w:instrText>API:</w:instrText>
-      </w:r>
-      <w:r>
-        <w:instrText>Las</w:instrText>
-      </w:r>
-      <w:proofErr w:type="gramEnd"/>
-      <w:r>
-        <w:instrText xml:space="preserve"> API son mecanismos que permiten a dos componentes de software comunicarse entre sí mediante un conjunto de definiciones y protocolos</w:instrText>
+      <w:r>
+        <w:instrText>API:Las API son mecanismos que permiten a dos componentes de software comunicarse entre sí mediante un conjunto de definiciones y protocolos</w:instrText>
       </w:r>
       <w:r>
         <w:instrText xml:space="preserve">" </w:instrText>
@@ -2877,15 +2832,7 @@
       </w:r>
       <w:proofErr w:type="spellEnd"/>
       <w:r>
-        <w:t xml:space="preserve"> </w:t>
-      </w:r>
-      <w:proofErr w:type="spellStart"/>
-      <w:r>
-        <w:t>Kotlin</w:t>
-      </w:r>
-      <w:proofErr w:type="spellEnd"/>
-      <w:r>
-        <w:t xml:space="preserve"> </w:t>
+        <w:t xml:space="preserve"> Kotlin </w:t>
       </w:r>
       <w:proofErr w:type="spellStart"/>
       <w:r>
@@ -3322,14 +3269,14 @@
           <w:numId w:val="4"/>
         </w:numPr>
       </w:pPr>
-      <w:bookmarkStart w:id="7" w:name="_Toc95911260"/>
-      <w:bookmarkStart w:id="8" w:name="_Metodología_usada"/>
-      <w:bookmarkEnd w:id="8"/>
+      <w:bookmarkStart w:id="7" w:name="_Metodología_usada"/>
+      <w:bookmarkStart w:id="8" w:name="_Toc95911260"/>
+      <w:bookmarkEnd w:id="7"/>
       <w:r>
         <w:lastRenderedPageBreak/>
         <w:t>Metodología usada</w:t>
       </w:r>
-      <w:bookmarkEnd w:id="7"/>
+      <w:bookmarkEnd w:id="8"/>
     </w:p>
     <w:p>
       <w:pPr>
@@ -4116,7 +4063,8 @@
         </w:rPr>
         <w:sectPr>
           <w:headerReference w:type="default" r:id="rId11"/>
-          <w:headerReference w:type="first" r:id="rId12"/>
+          <w:footerReference w:type="default" r:id="rId12"/>
+          <w:headerReference w:type="first" r:id="rId13"/>
           <w:pgSz w:w="11909" w:h="16834"/>
           <w:pgMar w:top="1440" w:right="1440" w:bottom="1440" w:left="1440" w:header="720" w:footer="0" w:gutter="0"/>
           <w:pgNumType w:start="1"/>
@@ -4236,6 +4184,51 @@
     </w:p>
   </w:endnote>
 </w:endnotes>
+</file>
+
+<file path=word/footer1.xml><?xml version="1.0" encoding="utf-8"?>
+<w:ftr xmlns:wpc="http://schemas.microsoft.com/office/word/2010/wordprocessingCanvas" xmlns:cx="http://schemas.microsoft.com/office/drawing/2014/chartex" xmlns:cx1="http://schemas.microsoft.com/office/drawing/2015/9/8/chartex" xmlns:cx2="http://schemas.microsoft.com/office/drawing/2015/10/21/chartex" xmlns:cx3="http://schemas.microsoft.com/office/drawing/2016/5/9/chartex" xmlns:cx4="http://schemas.microsoft.com/office/drawing/2016/5/10/chartex" xmlns:cx5="http://schemas.microsoft.com/office/drawing/2016/5/11/chartex" xmlns:cx6="http://schemas.microsoft.com/office/drawing/2016/5/12/chartex" xmlns:cx7="http://schemas.microsoft.com/office/drawing/2016/5/13/chartex" xmlns:cx8="http://schemas.microsoft.com/office/drawing/2016/5/14/chartex" xmlns:mc="http://schemas.openxmlformats.org/markup-compatibility/2006" xmlns:aink="http://schemas.microsoft.com/office/drawing/2016/ink" xmlns:am3d="http://schemas.microsoft.com/office/drawing/2017/model3d" xmlns:o="urn:schemas-microsoft-com:office:office" xmlns:oel="http://schemas.microsoft.com/office/2019/extlst" xmlns:r="http://schemas.openxmlformats.org/officeDocument/2006/relationships" xmlns:m="http://schemas.openxmlformats.org/officeDocument/2006/math" xmlns:v="urn:schemas-microsoft-com:vml" xmlns:wp14="http://schemas.microsoft.com/office/word/2010/wordprocessingDrawing" xmlns:wp="http://schemas.openxmlformats.org/drawingml/2006/wordprocessingDrawing" xmlns:w10="urn:schemas-microsoft-com:office:word" xmlns:w="http://schemas.openxmlformats.org/wordprocessingml/2006/main" xmlns:w14="http://schemas.microsoft.com/office/word/2010/wordml" xmlns:w15="http://schemas.microsoft.com/office/word/2012/wordml" xmlns:w16cex="http://schemas.microsoft.com/office/word/2018/wordml/cex" xmlns:w16cid="http://schemas.microsoft.com/office/word/2016/wordml/cid" xmlns:w16="http://schemas.microsoft.com/office/word/2018/wordml" xmlns:w16sdtdh="http://schemas.microsoft.com/office/word/2020/wordml/sdtdatahash" xmlns:w16se="http://schemas.microsoft.com/office/word/2015/wordml/symex" xmlns:wpg="http://schemas.microsoft.com/office/word/2010/wordprocessingGroup" xmlns:wpi="http://schemas.microsoft.com/office/word/2010/wordprocessingInk" xmlns:wne="http://schemas.microsoft.com/office/word/2006/wordml" xmlns:wps="http://schemas.microsoft.com/office/word/2010/wordprocessingShape" mc:Ignorable="w14 w15 w16se w16cid w16 w16cex w16sdtdh wp14">
+  <w:sdt>
+    <w:sdtPr>
+      <w:id w:val="725422610"/>
+      <w:docPartObj>
+        <w:docPartGallery w:val="Page Numbers (Bottom of Page)"/>
+        <w:docPartUnique/>
+      </w:docPartObj>
+    </w:sdtPr>
+    <w:sdtContent>
+      <w:p>
+        <w:pPr>
+          <w:pStyle w:val="Piedepgina"/>
+          <w:jc w:val="right"/>
+        </w:pPr>
+        <w:r>
+          <w:fldChar w:fldCharType="begin"/>
+        </w:r>
+        <w:r>
+          <w:instrText>PAGE   \* MERGEFORMAT</w:instrText>
+        </w:r>
+        <w:r>
+          <w:fldChar w:fldCharType="separate"/>
+        </w:r>
+        <w:r>
+          <w:rPr>
+            <w:lang w:val="es-ES"/>
+          </w:rPr>
+          <w:t>2</w:t>
+        </w:r>
+        <w:r>
+          <w:fldChar w:fldCharType="end"/>
+        </w:r>
+      </w:p>
+    </w:sdtContent>
+  </w:sdt>
+  <w:p>
+    <w:pPr>
+      <w:pStyle w:val="Piedepgina"/>
+    </w:pPr>
+  </w:p>
+</w:ftr>
 </file>
 
 <file path=word/footnotes.xml><?xml version="1.0" encoding="utf-8"?>

</xml_diff>